<commit_message>
adding window for lstm
</commit_message>
<xml_diff>
--- a/ThesisPlan.docx
+++ b/ThesisPlan.docx
@@ -23,81 +23,97 @@
         <w:t>What could I have tried that they tried</w:t>
       </w:r>
     </w:p>
-    <w:p/>
-    <w:p>
-      <w:r>
-        <w:t xml:space="preserve">Intro 3 - 4 </w:t>
-      </w:r>
-      <w:r>
-        <w:br/>
-        <w:t>Background 5</w:t>
-      </w:r>
-      <w:r>
-        <w:t xml:space="preserve">+ </w:t>
-      </w:r>
-      <w:r>
-        <w:br/>
-        <w:t>Describe the approach ~10</w:t>
-      </w:r>
-      <w:r>
-        <w:br/>
-        <w:t>Results &amp; Discussion 5</w:t>
-      </w:r>
-      <w:r>
-        <w:br/>
-        <w:t>Related Works 6-7</w:t>
-      </w:r>
-      <w:r>
-        <w:br/>
-        <w:t>Summary Conclusions 2</w:t>
-      </w:r>
-      <w:r>
-        <w:br/>
-        <w:t>References (aim for 25 – 30</w:t>
-      </w:r>
-      <w:r>
-        <w:t xml:space="preserve"> references</w:t>
-      </w:r>
-      <w:r>
-        <w:t>)</w:t>
-      </w:r>
-    </w:p>
-    <w:p>
-      <w:r>
-        <w:t>From Chapter 1 to end should be 40 – 45 pages</w:t>
-      </w:r>
-    </w:p>
-    <w:p>
-      <w:r>
-        <w:t>Introduction and Motivation</w:t>
-      </w:r>
-    </w:p>
-    <w:p>
-      <w:r>
-        <w:t xml:space="preserve">Why I want to address </w:t>
-      </w:r>
-      <w:r>
-        <w:br/>
-        <w:t>Why I chose</w:t>
-      </w:r>
-      <w:r>
-        <w:br/>
-        <w:t>Why it’s useful</w:t>
-      </w:r>
-    </w:p>
-    <w:p>
-      <w:r>
-        <w:t>Background</w:t>
-      </w:r>
-    </w:p>
-    <w:p>
-      <w:r>
-        <w:t>Research goals and questions</w:t>
-      </w:r>
-    </w:p>
     <w:p>
       <w:bookmarkStart w:id="0" w:name="_GoBack"/>
       <w:bookmarkEnd w:id="0"/>
+    </w:p>
+    <w:p>
+      <w:r>
+        <w:t xml:space="preserve">Intro 3 - 4 </w:t>
+      </w:r>
+      <w:r>
+        <w:t xml:space="preserve"> (3)</w:t>
+      </w:r>
+      <w:r>
+        <w:br/>
+        <w:t>Background 5</w:t>
+      </w:r>
+      <w:r>
+        <w:t xml:space="preserve">+ </w:t>
+      </w:r>
+      <w:r>
+        <w:t xml:space="preserve"> (9)</w:t>
+      </w:r>
+      <w:r>
+        <w:br/>
+        <w:t>Describe the approach ~10</w:t>
+      </w:r>
+      <w:r>
+        <w:t xml:space="preserve"> (10)</w:t>
+      </w:r>
+      <w:r>
+        <w:br/>
+        <w:t>Results &amp; Discussion 5</w:t>
+      </w:r>
+      <w:r>
+        <w:br/>
+        <w:t>Related Works 6-7</w:t>
+      </w:r>
+      <w:r>
+        <w:t xml:space="preserve"> (4)</w:t>
+      </w:r>
+      <w:r>
+        <w:br/>
+        <w:t>Summary Conclusions 2</w:t>
+      </w:r>
+      <w:r>
+        <w:t xml:space="preserve"> (1)</w:t>
+      </w:r>
+      <w:r>
+        <w:br/>
+        <w:t>References (aim for 25 – 30</w:t>
+      </w:r>
+      <w:r>
+        <w:t xml:space="preserve"> references</w:t>
+      </w:r>
+      <w:r>
+        <w:t>)</w:t>
+      </w:r>
+    </w:p>
+    <w:p>
+      <w:r>
+        <w:t>From Chapter 1 to end should be 40 – 45 pages</w:t>
+      </w:r>
+    </w:p>
+    <w:p>
+      <w:r>
+        <w:t>Introduction and Motivation</w:t>
+      </w:r>
+    </w:p>
+    <w:p>
+      <w:r>
+        <w:t xml:space="preserve">Why I want to address </w:t>
+      </w:r>
+      <w:r>
+        <w:br/>
+        <w:t>Why I chose</w:t>
+      </w:r>
+      <w:r>
+        <w:br/>
+        <w:t>Why it’s useful</w:t>
+      </w:r>
+    </w:p>
+    <w:p>
+      <w:r>
+        <w:t>Background</w:t>
+      </w:r>
+    </w:p>
+    <w:p>
+      <w:r>
+        <w:t>Research goals and questions</w:t>
+      </w:r>
+    </w:p>
+    <w:p>
       <w:r>
         <w:t>How I want to do the research</w:t>
       </w:r>

</xml_diff>